<commit_message>
Completed First Shiny App Error Description
</commit_message>
<xml_diff>
--- a/R Shiny Error.docx
+++ b/R Shiny Error.docx
@@ -12,20 +12,27 @@
         <w:t xml:space="preserve">Error: </w:t>
       </w:r>
       <w:r>
-        <w:t>no applicable method for 'select' applied to an object of class "</w:t>
-      </w:r>
-      <w:proofErr w:type="spellStart"/>
-      <w:r>
-        <w:t>reactivevalues</w:t>
-      </w:r>
-      <w:proofErr w:type="spellEnd"/>
-      <w:r>
-        <w:t>"</w:t>
+        <w:t>no applicable method for 'select' applied to an object of class "reactivevalues"</w:t>
       </w:r>
     </w:p>
     <w:p>
       <w:r>
         <w:t xml:space="preserve">Solution: </w:t>
+      </w:r>
+    </w:p>
+    <w:p>
+      <w:r>
+        <w:t>What if you do r2 &lt;- reactive(t1 %.% filter(id &gt;= local(vals$n)))?</w:t>
+      </w:r>
+    </w:p>
+    <w:p>
+      <w:r>
+        <w:t>Looks like it works with the local().</w:t>
+      </w:r>
+    </w:p>
+    <w:p>
+      <w:r>
+        <w:t>https://github.com/tidyverse/dplyr/issues/318</w:t>
       </w:r>
     </w:p>
     <w:sectPr>
@@ -161,6 +168,7 @@
     <w:lsdException w:name="HTML Sample" w:semiHidden="1" w:unhideWhenUsed="1"/>
     <w:lsdException w:name="HTML Typewriter" w:semiHidden="1" w:unhideWhenUsed="1"/>
     <w:lsdException w:name="HTML Variable" w:semiHidden="1" w:unhideWhenUsed="1"/>
+    <w:lsdException w:name="Normal Table" w:semiHidden="1" w:unhideWhenUsed="1"/>
     <w:lsdException w:name="annotation subject" w:semiHidden="1" w:unhideWhenUsed="1"/>
     <w:lsdException w:name="No List" w:semiHidden="1" w:unhideWhenUsed="1"/>
     <w:lsdException w:name="Outline List 1" w:semiHidden="1" w:unhideWhenUsed="1"/>
@@ -207,8 +215,10 @@
     <w:lsdException w:name="Table Subtle 2" w:semiHidden="1" w:unhideWhenUsed="1"/>
     <w:lsdException w:name="Table Web 1" w:semiHidden="1" w:unhideWhenUsed="1"/>
     <w:lsdException w:name="Table Web 2" w:semiHidden="1" w:unhideWhenUsed="1"/>
+    <w:lsdException w:name="Table Web 3" w:semiHidden="1" w:unhideWhenUsed="1"/>
     <w:lsdException w:name="Balloon Text" w:semiHidden="1" w:unhideWhenUsed="1"/>
     <w:lsdException w:name="Table Grid" w:uiPriority="39"/>
+    <w:lsdException w:name="Table Theme" w:semiHidden="1" w:unhideWhenUsed="1"/>
     <w:lsdException w:name="Placeholder Text" w:semiHidden="1"/>
     <w:lsdException w:name="No Spacing" w:uiPriority="1" w:qFormat="1"/>
     <w:lsdException w:name="Light Shading" w:uiPriority="60"/>

</xml_diff>